<commit_message>
Aggiornate test chain Anagrafica Responsabili e Registro Trattamenti
</commit_message>
<xml_diff>
--- a/Documentazione/Documenti di Progetto/Documenti di Testing/Catene di Test/EasyGDPR_TestChain_R3.1.1_v1.00.docx
+++ b/Documentazione/Documenti di Progetto/Documenti di Testing/Catene di Test/EasyGDPR_TestChain_R3.1.1_v1.00.docx
@@ -12,6 +12,50 @@
         </w:rPr>
       </w:pPr>
       <w:bookmarkStart w:id="0" w:name="_Toc536619772"/>
+      <w:r>
+        <w:rPr>
+          <w:rFonts w:ascii="Arial" w:hAnsi="Arial" w:cs="Arial"/>
+          <w:b/>
+          <w:color w:val="000000" w:themeColor="text1"/>
+        </w:rPr>
+        <w:t xml:space="preserve">Schermata principale </w:t>
+      </w:r>
+      <w:r>
+        <w:rPr>
+          <w:rFonts w:ascii="Arial" w:hAnsi="Arial" w:cs="Arial"/>
+          <w:b/>
+          <w:color w:val="000000" w:themeColor="text1"/>
+        </w:rPr>
+        <w:t>–</w:t>
+      </w:r>
+      <w:r>
+        <w:rPr>
+          <w:rFonts w:ascii="Arial" w:hAnsi="Arial" w:cs="Arial"/>
+          <w:b/>
+          <w:color w:val="000000" w:themeColor="text1"/>
+        </w:rPr>
+        <w:t xml:space="preserve"> Presentazione</w:t>
+      </w:r>
+      <w:r>
+        <w:rPr>
+          <w:rFonts w:ascii="Arial" w:hAnsi="Arial" w:cs="Arial"/>
+          <w:b/>
+          <w:color w:val="000000" w:themeColor="text1"/>
+        </w:rPr>
+        <w:t xml:space="preserve"> </w:t>
+      </w:r>
+      <w:bookmarkStart w:id="1" w:name="_GoBack"/>
+      <w:bookmarkEnd w:id="1"/>
+    </w:p>
+    <w:p>
+      <w:pPr>
+        <w:pStyle w:val="Titolo1"/>
+        <w:rPr>
+          <w:rFonts w:ascii="Arial" w:hAnsi="Arial" w:cs="Arial"/>
+          <w:b/>
+          <w:color w:val="000000" w:themeColor="text1"/>
+        </w:rPr>
+      </w:pPr>
       <w:r>
         <w:rPr>
           <w:rFonts w:ascii="Arial" w:hAnsi="Arial" w:cs="Arial"/>
@@ -20,9 +64,7 @@
         </w:rPr>
         <w:t>Passi del test e risultati attesi</w:t>
       </w:r>
-      <w:bookmarkStart w:id="1" w:name="_GoBack"/>
       <w:bookmarkEnd w:id="0"/>
-      <w:bookmarkEnd w:id="1"/>
     </w:p>
     <w:p>
       <w:pPr>
@@ -196,7 +238,7 @@
                 <w:sz w:val="24"/>
                 <w:szCs w:val="24"/>
               </w:rPr>
-              <w:t>Leggere la lista delle persone inserite a sistema.</w:t>
+              <w:t>Riconoscere e premere il collegamento per l’”Anagrafica Responsabili”</w:t>
             </w:r>
           </w:p>
         </w:tc>
@@ -218,7 +260,7 @@
                 <w:sz w:val="24"/>
                 <w:szCs w:val="24"/>
               </w:rPr>
-              <w:t>Elenco di persone fisiche e giuridiche con nome, codice fiscale e ruolo.</w:t>
+              <w:t>Il collegamento porta alla schermata “Anagrafica dei Responsabili”</w:t>
             </w:r>
           </w:p>
         </w:tc>
@@ -295,7 +337,7 @@
                 <w:sz w:val="24"/>
                 <w:szCs w:val="24"/>
               </w:rPr>
-              <w:t>Selezionare con un click del mouse una persona.</w:t>
+              <w:t>Riconoscere e premere il collegamento per il “Registro dei Trattamenti”</w:t>
             </w:r>
           </w:p>
         </w:tc>
@@ -317,7 +359,7 @@
                 <w:sz w:val="24"/>
                 <w:szCs w:val="24"/>
               </w:rPr>
-              <w:t>Si apre una finestra pop up visualizzante tutte le informazioni inserite nel R3.1.2 .</w:t>
+              <w:t>Il collegamento porta alla schermata “Registro dei Trattamenti”</w:t>
             </w:r>
           </w:p>
         </w:tc>
@@ -333,14 +375,6 @@
                 <w:szCs w:val="24"/>
               </w:rPr>
             </w:pPr>
-            <w:r>
-              <w:rPr>
-                <w:rFonts w:ascii="Arial" w:hAnsi="Arial" w:cs="Arial"/>
-                <w:sz w:val="24"/>
-                <w:szCs w:val="24"/>
-              </w:rPr>
-              <w:t>Le informazioni visualizzate devono mantenere lo stesso schema logico utilizzato durante l’inserimento.</w:t>
-            </w:r>
           </w:p>
         </w:tc>
       </w:tr>
@@ -402,7 +436,7 @@
                 <w:sz w:val="24"/>
                 <w:szCs w:val="24"/>
               </w:rPr>
-              <w:t>Premere il pulsante per l’eliminazione della persona.</w:t>
+              <w:t>Riconoscere e premere il collegamento per il “Calendario”</w:t>
             </w:r>
           </w:p>
         </w:tc>
@@ -424,7 +458,7 @@
                 <w:sz w:val="24"/>
                 <w:szCs w:val="24"/>
               </w:rPr>
-              <w:t>Viene richiesta la conferma per l’eliminazione.</w:t>
+              <w:t>Il collegamento porta alla schermata “Calendario”</w:t>
             </w:r>
           </w:p>
         </w:tc>
@@ -440,14 +474,6 @@
                 <w:szCs w:val="24"/>
               </w:rPr>
             </w:pPr>
-            <w:r>
-              <w:rPr>
-                <w:rFonts w:ascii="Arial" w:hAnsi="Arial" w:cs="Arial"/>
-                <w:sz w:val="24"/>
-                <w:szCs w:val="24"/>
-              </w:rPr>
-              <w:t>L’eliminazione avviene secondo R3.1.3 .</w:t>
-            </w:r>
           </w:p>
         </w:tc>
       </w:tr>
@@ -509,7 +535,7 @@
                 <w:sz w:val="24"/>
                 <w:szCs w:val="24"/>
               </w:rPr>
-              <w:t>Premere il pulsante per la chiusura della finestra pop up con i dettagli.</w:t>
+              <w:t>Riconoscere e premere il collegamento per gli “Eventi”</w:t>
             </w:r>
           </w:p>
         </w:tc>
@@ -531,7 +557,7 @@
                 <w:sz w:val="24"/>
                 <w:szCs w:val="24"/>
               </w:rPr>
-              <w:t>Si chiude la finestra dei dettagli e si torna alla schermata principale.</w:t>
+              <w:t>Il collegamento porta alla schermata “Eventi”</w:t>
             </w:r>
           </w:p>
         </w:tc>
@@ -608,7 +634,7 @@
                 <w:sz w:val="24"/>
                 <w:szCs w:val="24"/>
               </w:rPr>
-              <w:t>Premere il pulsante per l’inserimento di una nuova personalità.</w:t>
+              <w:t>Riconoscere e premere il collegamento per il “Gestore dei Documenti”</w:t>
             </w:r>
           </w:p>
         </w:tc>
@@ -630,7 +656,106 @@
                 <w:sz w:val="24"/>
                 <w:szCs w:val="24"/>
               </w:rPr>
-              <w:t>Si apre una finestra secondo R3.1.2 .</w:t>
+              <w:t>Il collegamento porta alla schermata “Gestore dei Documenti”</w:t>
+            </w:r>
+          </w:p>
+        </w:tc>
+        <w:tc>
+          <w:tcPr>
+            <w:tcW w:w="2739" w:type="dxa"/>
+          </w:tcPr>
+          <w:p>
+            <w:pPr>
+              <w:rPr>
+                <w:rFonts w:ascii="Arial" w:hAnsi="Arial" w:cs="Arial"/>
+                <w:sz w:val="24"/>
+                <w:szCs w:val="24"/>
+              </w:rPr>
+            </w:pPr>
+          </w:p>
+        </w:tc>
+      </w:tr>
+      <w:tr>
+        <w:tc>
+          <w:tcPr>
+            <w:tcW w:w="1413" w:type="dxa"/>
+          </w:tcPr>
+          <w:p>
+            <w:pPr>
+              <w:rPr>
+                <w:rFonts w:ascii="Arial" w:hAnsi="Arial" w:cs="Arial"/>
+                <w:sz w:val="24"/>
+                <w:szCs w:val="24"/>
+              </w:rPr>
+            </w:pPr>
+            <w:r>
+              <w:rPr>
+                <w:rFonts w:ascii="Arial" w:hAnsi="Arial" w:cs="Arial"/>
+                <w:sz w:val="24"/>
+                <w:szCs w:val="24"/>
+              </w:rPr>
+              <w:t xml:space="preserve">R3.1.1 </w:t>
+            </w:r>
+          </w:p>
+          <w:p>
+            <w:pPr>
+              <w:rPr>
+                <w:rFonts w:ascii="Arial" w:hAnsi="Arial" w:cs="Arial"/>
+                <w:sz w:val="24"/>
+                <w:szCs w:val="24"/>
+              </w:rPr>
+            </w:pPr>
+            <w:r>
+              <w:rPr>
+                <w:rFonts w:ascii="Arial" w:hAnsi="Arial" w:cs="Arial"/>
+                <w:sz w:val="24"/>
+                <w:szCs w:val="24"/>
+              </w:rPr>
+              <w:t>6</w:t>
+            </w:r>
+          </w:p>
+        </w:tc>
+        <w:tc>
+          <w:tcPr>
+            <w:tcW w:w="2738" w:type="dxa"/>
+          </w:tcPr>
+          <w:p>
+            <w:pPr>
+              <w:rPr>
+                <w:rFonts w:ascii="Arial" w:hAnsi="Arial" w:cs="Arial"/>
+                <w:sz w:val="24"/>
+                <w:szCs w:val="24"/>
+              </w:rPr>
+            </w:pPr>
+            <w:r>
+              <w:rPr>
+                <w:rFonts w:ascii="Arial" w:hAnsi="Arial" w:cs="Arial"/>
+                <w:sz w:val="24"/>
+                <w:szCs w:val="24"/>
+              </w:rPr>
+              <w:t>Riconoscere e premere il collegamento per il “Manuale”</w:t>
+            </w:r>
+          </w:p>
+        </w:tc>
+        <w:tc>
+          <w:tcPr>
+            <w:tcW w:w="2738" w:type="dxa"/>
+          </w:tcPr>
+          <w:p>
+            <w:pPr>
+              <w:rPr>
+                <w:rFonts w:ascii="Arial" w:hAnsi="Arial" w:cs="Arial"/>
+                <w:sz w:val="24"/>
+                <w:szCs w:val="24"/>
+              </w:rPr>
+            </w:pPr>
+            <w:r>
+              <w:rPr>
+                <w:rFonts w:ascii="Arial" w:hAnsi="Arial" w:cs="Arial"/>
+                <w:sz w:val="24"/>
+                <w:szCs w:val="24"/>
+              </w:rPr>
+              <w:t>Il collegamento porta alla schermata “Manuale”</w:t>
             </w:r>
           </w:p>
         </w:tc>
@@ -1001,18 +1126,8 @@
         <w:sz w:val="24"/>
         <w:szCs w:val="24"/>
       </w:rPr>
-      <w:t xml:space="preserve">Luca </w:t>
-    </w:r>
-    <w:proofErr w:type="spellStart"/>
-    <w:r>
-      <w:rPr>
-        <w:rFonts w:ascii="Arial" w:hAnsi="Arial" w:cs="Arial"/>
-        <w:sz w:val="24"/>
-        <w:szCs w:val="24"/>
-      </w:rPr>
-      <w:t>Pussini</w:t>
-    </w:r>
-    <w:proofErr w:type="spellEnd"/>
+      <w:t>Luca Pussini</w:t>
+    </w:r>
   </w:p>
 </w:hdr>
 </file>
@@ -1247,18 +1362,8 @@
         <w:sz w:val="24"/>
         <w:szCs w:val="24"/>
       </w:rPr>
-      <w:t xml:space="preserve">Luca </w:t>
-    </w:r>
-    <w:proofErr w:type="spellStart"/>
-    <w:r>
-      <w:rPr>
-        <w:rFonts w:ascii="Arial" w:hAnsi="Arial" w:cs="Arial"/>
-        <w:sz w:val="24"/>
-        <w:szCs w:val="24"/>
-      </w:rPr>
-      <w:t>Pussini</w:t>
-    </w:r>
-    <w:proofErr w:type="spellEnd"/>
+      <w:t>Luca Pussini</w:t>
+    </w:r>
   </w:p>
   <w:p>
     <w:pPr>
@@ -2243,7 +2348,7 @@
   <w:style w:type="paragraph" w:default="1" w:styleId="Normale">
     <w:name w:val="Normal"/>
     <w:qFormat/>
-    <w:rsid w:val="00AE463B"/>
+    <w:rsid w:val="00792BC4"/>
   </w:style>
   <w:style w:type="paragraph" w:styleId="Titolo1">
     <w:name w:val="heading 1"/>
@@ -3044,7 +3149,7 @@
 </file>
 
 <file path=customXml/itemProps1.xml><?xml version="1.0" encoding="utf-8"?>
-<ds:datastoreItem xmlns:ds="http://schemas.openxmlformats.org/officeDocument/2006/customXml" ds:itemID="{979DFCFC-0F1F-4F62-AFA6-ACA53C2EA7A5}">
+<ds:datastoreItem xmlns:ds="http://schemas.openxmlformats.org/officeDocument/2006/customXml" ds:itemID="{04A74D8A-8572-45A8-844E-FDBD1D689344}">
   <ds:schemaRefs>
     <ds:schemaRef ds:uri="http://schemas.openxmlformats.org/officeDocument/2006/bibliography"/>
   </ds:schemaRefs>

</xml_diff>